<commit_message>
most of jack's suggestions
did everything on every page except for example page, just need to do portfolio website screenshot/blurb I think.
</commit_message>
<xml_diff>
--- a/Misc/Resume.docx
+++ b/Misc/Resume.docx
@@ -150,7 +150,7 @@
                 </mc:Choice>
                 <mc:Fallback>
                   <w:pict>
-                    <v:group w14:anchorId="08684545" id="Group 1" o:spid="_x0000_s1026" style="position:absolute;margin-left:43.2pt;margin-top:-58.25pt;width:75.55pt;height:138.2pt;z-index:-251659264;mso-wrap-distance-left:0;mso-wrap-distance-right:0" coordsize="9594,17551" o:gfxdata="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">
+                    <v:group w14:anchorId="4F440991" id="Group 1" o:spid="_x0000_s1026" style="position:absolute;margin-left:43.2pt;margin-top:-58.25pt;width:75.55pt;height:138.2pt;z-index:-251659264;mso-wrap-distance-left:0;mso-wrap-distance-right:0" coordsize="9594,17551" o:gfxdata="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">
                       <v:shape id="Graphic 2" o:spid="_x0000_s1027" style="position:absolute;width:9594;height:17551;visibility:visible;mso-wrap-style:square;v-text-anchor:top" coordsize="959485,1755139" o:gfxdata="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" path="m959485,l,,,1755140r959485,l959485,xe" fillcolor="#d14140" stroked="f">
                         <v:path arrowok="t"/>
                       </v:shape>
@@ -708,7 +708,15 @@
                 <w:spacing w:val="-4"/>
                 <w:sz w:val="24"/>
               </w:rPr>
-              <w:t>Sequel</w:t>
+              <w:t>S</w:t>
+            </w:r>
+            <w:r>
+              <w:rPr>
+                <w:color w:val="FFFFFF"/>
+                <w:spacing w:val="-4"/>
+                <w:sz w:val="24"/>
+              </w:rPr>
+              <w:t>QL</w:t>
             </w:r>
           </w:p>
           <w:p>
@@ -800,6 +808,102 @@
           <w:p>
             <w:pPr>
               <w:pStyle w:val="TableParagraph"/>
+              <w:tabs>
+                <w:tab w:val="left" w:pos="1060"/>
+              </w:tabs>
+              <w:spacing w:before="1"/>
+              <w:rPr>
+                <w:rFonts w:ascii="Symbol" w:hAnsi="Symbol"/>
+                <w:sz w:val="18"/>
+                <w:szCs w:val="16"/>
+              </w:rPr>
+            </w:pPr>
+            <w:r>
+              <w:rPr>
+                <w:rFonts w:ascii="Symbol" w:hAnsi="Symbol"/>
+                <w:sz w:val="18"/>
+                <w:szCs w:val="16"/>
+              </w:rPr>
+              <w:t>2022-2024</w:t>
+            </w:r>
+          </w:p>
+          <w:p>
+            <w:pPr>
+              <w:pStyle w:val="TableParagraph"/>
+              <w:tabs>
+                <w:tab w:val="left" w:pos="1060"/>
+              </w:tabs>
+              <w:spacing w:before="1"/>
+            </w:pPr>
+            <w:r>
+              <w:rPr>
+                <w:szCs w:val="20"/>
+              </w:rPr>
+              <w:t xml:space="preserve">Student IT Assistant </w:t>
+            </w:r>
+            <w:r>
+              <w:rPr>
+                <w:color w:val="D14140"/>
+              </w:rPr>
+              <w:t xml:space="preserve">• </w:t>
+            </w:r>
+            <w:r>
+              <w:t xml:space="preserve">Boise State Esports Arena </w:t>
+            </w:r>
+            <w:r>
+              <w:rPr>
+                <w:color w:val="D14140"/>
+              </w:rPr>
+              <w:t xml:space="preserve">• </w:t>
+            </w:r>
+            <w:r>
+              <w:t>Boise, Idaho</w:t>
+            </w:r>
+          </w:p>
+          <w:p>
+            <w:pPr>
+              <w:pStyle w:val="TableParagraph"/>
+              <w:numPr>
+                <w:ilvl w:val="0"/>
+                <w:numId w:val="5"/>
+              </w:numPr>
+              <w:tabs>
+                <w:tab w:val="left" w:pos="1060"/>
+              </w:tabs>
+              <w:spacing w:before="1"/>
+            </w:pPr>
+            <w:r>
+              <w:t>Produced professional broadcasts.</w:t>
+            </w:r>
+          </w:p>
+          <w:p>
+            <w:pPr>
+              <w:pStyle w:val="TableParagraph"/>
+              <w:numPr>
+                <w:ilvl w:val="0"/>
+                <w:numId w:val="5"/>
+              </w:numPr>
+              <w:tabs>
+                <w:tab w:val="left" w:pos="1060"/>
+              </w:tabs>
+              <w:spacing w:before="1"/>
+            </w:pPr>
+            <w:r>
+              <w:t>Wrote scripts to provide quick access to critical macros to help broadcasts run smoothly.</w:t>
+            </w:r>
+          </w:p>
+          <w:p>
+            <w:pPr>
+              <w:pStyle w:val="TableParagraph"/>
+              <w:spacing w:before="76" w:line="204" w:lineRule="exact"/>
+              <w:rPr>
+                <w:sz w:val="18"/>
+              </w:rPr>
+            </w:pPr>
+          </w:p>
+          <w:p>
+            <w:pPr>
+              <w:pStyle w:val="TableParagraph"/>
               <w:spacing w:before="76" w:line="204" w:lineRule="exact"/>
               <w:rPr>
                 <w:sz w:val="18"/>
@@ -1203,93 +1307,6 @@
                 <w:spacing w:val="-2"/>
               </w:rPr>
               <w:t>Construct3.</w:t>
-            </w:r>
-          </w:p>
-          <w:p>
-            <w:pPr>
-              <w:pStyle w:val="TableParagraph"/>
-              <w:tabs>
-                <w:tab w:val="left" w:pos="1060"/>
-              </w:tabs>
-              <w:spacing w:before="1"/>
-              <w:rPr>
-                <w:rFonts w:ascii="Symbol" w:hAnsi="Symbol"/>
-                <w:sz w:val="18"/>
-                <w:szCs w:val="16"/>
-              </w:rPr>
-            </w:pPr>
-            <w:r>
-              <w:rPr>
-                <w:rFonts w:ascii="Symbol" w:hAnsi="Symbol"/>
-                <w:sz w:val="18"/>
-                <w:szCs w:val="16"/>
-              </w:rPr>
-              <w:t>2022-2024</w:t>
-            </w:r>
-          </w:p>
-          <w:p>
-            <w:pPr>
-              <w:pStyle w:val="TableParagraph"/>
-              <w:tabs>
-                <w:tab w:val="left" w:pos="1060"/>
-              </w:tabs>
-              <w:spacing w:before="1"/>
-            </w:pPr>
-            <w:r>
-              <w:rPr>
-                <w:szCs w:val="20"/>
-              </w:rPr>
-              <w:t xml:space="preserve">Student IT Assistant </w:t>
-            </w:r>
-            <w:r>
-              <w:rPr>
-                <w:color w:val="D14140"/>
-              </w:rPr>
-              <w:t xml:space="preserve">• </w:t>
-            </w:r>
-            <w:r>
-              <w:t xml:space="preserve">Boise State Esports Arena </w:t>
-            </w:r>
-            <w:r>
-              <w:rPr>
-                <w:color w:val="D14140"/>
-              </w:rPr>
-              <w:t xml:space="preserve">• </w:t>
-            </w:r>
-            <w:r>
-              <w:t>Boise, Idaho</w:t>
-            </w:r>
-          </w:p>
-          <w:p>
-            <w:pPr>
-              <w:pStyle w:val="TableParagraph"/>
-              <w:numPr>
-                <w:ilvl w:val="0"/>
-                <w:numId w:val="5"/>
-              </w:numPr>
-              <w:tabs>
-                <w:tab w:val="left" w:pos="1060"/>
-              </w:tabs>
-              <w:spacing w:before="1"/>
-            </w:pPr>
-            <w:r>
-              <w:t>Produced professional broadcasts.</w:t>
-            </w:r>
-          </w:p>
-          <w:p>
-            <w:pPr>
-              <w:pStyle w:val="TableParagraph"/>
-              <w:numPr>
-                <w:ilvl w:val="0"/>
-                <w:numId w:val="5"/>
-              </w:numPr>
-              <w:tabs>
-                <w:tab w:val="left" w:pos="1060"/>
-              </w:tabs>
-              <w:spacing w:before="1"/>
-            </w:pPr>
-            <w:r>
-              <w:t>Wrote scripts to provide quick access to critical macros to help broadcasts run smoothly.</w:t>
             </w:r>
           </w:p>
         </w:tc>
@@ -1420,21 +1437,19 @@
               <w:rPr>
                 <w:szCs w:val="20"/>
               </w:rPr>
-              <w:t xml:space="preserve">Pursuing a degree in </w:t>
-            </w:r>
-            <w:proofErr w:type="gramStart"/>
+              <w:t>Pursuing a degree in GIMM</w:t>
+            </w:r>
             <w:r>
               <w:rPr>
                 <w:szCs w:val="20"/>
               </w:rPr>
-              <w:t>GIMM(</w:t>
-            </w:r>
-            <w:proofErr w:type="gramEnd"/>
+              <w:t xml:space="preserve"> </w:t>
+            </w:r>
             <w:r>
               <w:rPr>
                 <w:szCs w:val="20"/>
               </w:rPr>
-              <w:t>Games, Interactive, Media, and Mobile)</w:t>
+              <w:t>(Games, Interactive, Media, and Mobile)</w:t>
             </w:r>
           </w:p>
           <w:p>

</xml_diff>